<commit_message>
Đức Khải - Thêm biểu đồ Activity
</commit_message>
<xml_diff>
--- a/Use Case Diagram/UseCase Hiển thị lịch/Đặc tả Usecase Hiển thị lịch.docx
+++ b/Use Case Diagram/UseCase Hiển thị lịch/Đặc tả Usecase Hiển thị lịch.docx
@@ -779,7 +779,23 @@
                 <w:sz w:val="28"/>
                 <w:szCs w:val="28"/>
               </w:rPr>
-              <w:t>Hệ thống tải dữ liệu sự kiện từ cơ sở dữ liệu</w:t>
+              <w:t xml:space="preserve">Hệ thống tải dữ liệu </w:t>
+            </w:r>
+            <w:r>
+              <w:rPr>
+                <w:rFonts w:ascii="Times New Roman" w:hAnsi="Times New Roman" w:cs="Times New Roman"/>
+                <w:sz w:val="28"/>
+                <w:szCs w:val="28"/>
+              </w:rPr>
+              <w:t>lịch</w:t>
+            </w:r>
+            <w:r>
+              <w:rPr>
+                <w:rFonts w:ascii="Times New Roman" w:hAnsi="Times New Roman" w:cs="Times New Roman"/>
+                <w:sz w:val="28"/>
+                <w:szCs w:val="28"/>
+              </w:rPr>
+              <w:t xml:space="preserve"> từ cơ sở dữ liệu</w:t>
             </w:r>
           </w:p>
           <w:p>
@@ -1826,6 +1842,7 @@
   <w:style w:type="character" w:default="1" w:styleId="DefaultParagraphFont">
     <w:name w:val="Default Paragraph Font"/>
     <w:uiPriority w:val="1"/>
+    <w:semiHidden/>
     <w:unhideWhenUsed/>
   </w:style>
   <w:style w:type="table" w:default="1" w:styleId="TableNormal">

</xml_diff>